<commit_message>
borrar archivos anexos tabla fct
</commit_message>
<xml_diff>
--- a/public/20a/Anexo1/Anexo1_11_VdG-C1-22_2DAW_2022_.docx
+++ b/public/20a/Anexo1/Anexo1_11_VdG-C1-22_2DAW_2022_.docx
@@ -336,6 +336,93 @@
             <w:pPr/>
             <w:r>
               <w:rPr/>
+              <w:t xml:space="preserve">Santos Matín-Nieto Álvaro</w:t>
+            </w:r>
+          </w:p>
+        </w:tc>
+        <w:tc>
+          <w:tcPr>
+            <w:tcW w:w="1500" w:type="dxa"/>
+          </w:tcPr>
+          <w:p>
+            <w:pPr/>
+            <w:r>
+              <w:rPr/>
+              <w:t xml:space="preserve">12b</w:t>
+            </w:r>
+          </w:p>
+        </w:tc>
+        <w:tc>
+          <w:tcPr>
+            <w:tcW w:w="1500" w:type="dxa"/>
+          </w:tcPr>
+          <w:p>
+            <w:pPr/>
+            <w:r>
+              <w:rPr/>
+              <w:t xml:space="preserve"/>
+            </w:r>
+          </w:p>
+        </w:tc>
+        <w:tc>
+          <w:tcPr>
+            <w:tcW w:w="1500" w:type="dxa"/>
+          </w:tcPr>
+          <w:p>
+            <w:pPr/>
+            <w:r>
+              <w:rPr/>
+              <w:t xml:space="preserve">fcbhxfc</w:t>
+            </w:r>
+          </w:p>
+        </w:tc>
+        <w:tc>
+          <w:tcPr>
+            <w:tcW w:w="1500" w:type="dxa"/>
+          </w:tcPr>
+          <w:p>
+            <w:pPr/>
+            <w:r>
+              <w:rPr/>
+              <w:t xml:space="preserve">400</w:t>
+            </w:r>
+          </w:p>
+        </w:tc>
+        <w:tc>
+          <w:tcPr>
+            <w:tcW w:w="1500" w:type="dxa"/>
+          </w:tcPr>
+          <w:p>
+            <w:pPr/>
+            <w:r>
+              <w:rPr/>
+              <w:t xml:space="preserve">2022-03-04</w:t>
+            </w:r>
+          </w:p>
+        </w:tc>
+        <w:tc>
+          <w:tcPr>
+            <w:tcW w:w="1500" w:type="dxa"/>
+          </w:tcPr>
+          <w:p>
+            <w:pPr/>
+            <w:r>
+              <w:rPr/>
+              <w:t xml:space="preserve">2022-03-05</w:t>
+            </w:r>
+          </w:p>
+        </w:tc>
+      </w:tr>
+      <w:tr>
+        <w:trPr/>
+        <w:tc>
+          <w:tcPr>
+            <w:tcW w:w="1500" w:type="dxa"/>
+          </w:tcPr>
+          <w:p>
+            <w:pPr/>
+            <w:r>
+              <w:rPr/>
               <w:t xml:space="preserve">Jiménez Coello Daniel</w:t>
             </w:r>
           </w:p>
@@ -372,7 +459,7 @@
             <w:pPr/>
             <w:r>
               <w:rPr/>
-              <w:t xml:space="preserve">asdfa</w:t>
+              <w:t xml:space="preserve">fgbhfxd</w:t>
             </w:r>
           </w:p>
         </w:tc>
@@ -396,7 +483,7 @@
             <w:pPr/>
             <w:r>
               <w:rPr/>
-              <w:t xml:space="preserve">2022-03-14</w:t>
+              <w:t xml:space="preserve">2022-03-04</w:t>
             </w:r>
           </w:p>
         </w:tc>
@@ -408,7 +495,7 @@
             <w:pPr/>
             <w:r>
               <w:rPr/>
-              <w:t xml:space="preserve">2022-03-26</w:t>
+              <w:t xml:space="preserve">2022-03-05</w:t>
             </w:r>
           </w:p>
         </w:tc>

</xml_diff>

<commit_message>
Ya se borran los anexos antes de volver a asociar alumnos a empresas
</commit_message>
<xml_diff>
--- a/public/20a/Anexo1/Anexo1_11_VdG-C1-22_2DAW_2022_.docx
+++ b/public/20a/Anexo1/Anexo1_11_VdG-C1-22_2DAW_2022_.docx
@@ -50,7 +50,7 @@
                 <w:sz w:val="20"/>
                 <w:lang w:val="es-ES_tradnl"/>
               </w:rPr>
-              <w:t>Relación de alumnos y alumnas acogidos al  CONVENIO/ACUERDO específico número VdG/C1/22 suscrito con fecha  4 de marzo de 2022 entre el Centro educativo  CIFP Virgen de Gracia y la Empresa o Entidad Empresaza , con Centro de Trabajo ubicado en</w:t>
+              <w:t>Relación de alumnos y alumnas acogidos al  CONVENIO/ACUERDO específico número VdG/C1/22 suscrito con fecha  7 de marzo de 2022 entre el Centro educativo  CIFP Virgen de Gracia y la Empresa o Entidad Empresaza , con Centro de Trabajo ubicado en</w:t>
             </w:r>
             <w:r>
               <w:rPr>
@@ -373,93 +373,6 @@
             <w:r>
               <w:rPr/>
               <w:t xml:space="preserve">fcbhxfc</w:t>
-            </w:r>
-          </w:p>
-        </w:tc>
-        <w:tc>
-          <w:tcPr>
-            <w:tcW w:w="1500" w:type="dxa"/>
-          </w:tcPr>
-          <w:p>
-            <w:pPr/>
-            <w:r>
-              <w:rPr/>
-              <w:t xml:space="preserve">400</w:t>
-            </w:r>
-          </w:p>
-        </w:tc>
-        <w:tc>
-          <w:tcPr>
-            <w:tcW w:w="1500" w:type="dxa"/>
-          </w:tcPr>
-          <w:p>
-            <w:pPr/>
-            <w:r>
-              <w:rPr/>
-              <w:t xml:space="preserve">2022-03-04</w:t>
-            </w:r>
-          </w:p>
-        </w:tc>
-        <w:tc>
-          <w:tcPr>
-            <w:tcW w:w="1500" w:type="dxa"/>
-          </w:tcPr>
-          <w:p>
-            <w:pPr/>
-            <w:r>
-              <w:rPr/>
-              <w:t xml:space="preserve">2022-03-05</w:t>
-            </w:r>
-          </w:p>
-        </w:tc>
-      </w:tr>
-      <w:tr>
-        <w:trPr/>
-        <w:tc>
-          <w:tcPr>
-            <w:tcW w:w="1500" w:type="dxa"/>
-          </w:tcPr>
-          <w:p>
-            <w:pPr/>
-            <w:r>
-              <w:rPr/>
-              <w:t xml:space="preserve">Jiménez Coello Daniel</w:t>
-            </w:r>
-          </w:p>
-        </w:tc>
-        <w:tc>
-          <w:tcPr>
-            <w:tcW w:w="1500" w:type="dxa"/>
-          </w:tcPr>
-          <w:p>
-            <w:pPr/>
-            <w:r>
-              <w:rPr/>
-              <w:t xml:space="preserve">11a</w:t>
-            </w:r>
-          </w:p>
-        </w:tc>
-        <w:tc>
-          <w:tcPr>
-            <w:tcW w:w="1500" w:type="dxa"/>
-          </w:tcPr>
-          <w:p>
-            <w:pPr/>
-            <w:r>
-              <w:rPr/>
-              <w:t xml:space="preserve"/>
-            </w:r>
-          </w:p>
-        </w:tc>
-        <w:tc>
-          <w:tcPr>
-            <w:tcW w:w="1500" w:type="dxa"/>
-          </w:tcPr>
-          <w:p>
-            <w:pPr/>
-            <w:r>
-              <w:rPr/>
-              <w:t xml:space="preserve">fgbhfxd</w:t>
             </w:r>
           </w:p>
         </w:tc>
@@ -643,7 +556,7 @@
                 <w:sz w:val="20"/>
                 <w:lang w:val="es-ES_tradnl"/>
               </w:rPr>
-              <w:t>En Puertollano a  4  de marzo  2022</w:t>
+              <w:t>En Puertollano a  7  de marzo  2022</w:t>
             </w:r>
           </w:p>
           <w:p>

</xml_diff>

<commit_message>
Se borran las rutas al borrarse un a
</commit_message>
<xml_diff>
--- a/public/20a/Anexo1/Anexo1_11_VdG-C1-22_2DAW_2022_.docx
+++ b/public/20a/Anexo1/Anexo1_11_VdG-C1-22_2DAW_2022_.docx
@@ -373,6 +373,93 @@
             <w:r>
               <w:rPr/>
               <w:t xml:space="preserve">fcbhxfc</w:t>
+            </w:r>
+          </w:p>
+        </w:tc>
+        <w:tc>
+          <w:tcPr>
+            <w:tcW w:w="1500" w:type="dxa"/>
+          </w:tcPr>
+          <w:p>
+            <w:pPr/>
+            <w:r>
+              <w:rPr/>
+              <w:t xml:space="preserve">400</w:t>
+            </w:r>
+          </w:p>
+        </w:tc>
+        <w:tc>
+          <w:tcPr>
+            <w:tcW w:w="1500" w:type="dxa"/>
+          </w:tcPr>
+          <w:p>
+            <w:pPr/>
+            <w:r>
+              <w:rPr/>
+              <w:t xml:space="preserve">2022-03-04</w:t>
+            </w:r>
+          </w:p>
+        </w:tc>
+        <w:tc>
+          <w:tcPr>
+            <w:tcW w:w="1500" w:type="dxa"/>
+          </w:tcPr>
+          <w:p>
+            <w:pPr/>
+            <w:r>
+              <w:rPr/>
+              <w:t xml:space="preserve">2022-03-05</w:t>
+            </w:r>
+          </w:p>
+        </w:tc>
+      </w:tr>
+      <w:tr>
+        <w:trPr/>
+        <w:tc>
+          <w:tcPr>
+            <w:tcW w:w="1500" w:type="dxa"/>
+          </w:tcPr>
+          <w:p>
+            <w:pPr/>
+            <w:r>
+              <w:rPr/>
+              <w:t xml:space="preserve">Jiménez Coello Daniel</w:t>
+            </w:r>
+          </w:p>
+        </w:tc>
+        <w:tc>
+          <w:tcPr>
+            <w:tcW w:w="1500" w:type="dxa"/>
+          </w:tcPr>
+          <w:p>
+            <w:pPr/>
+            <w:r>
+              <w:rPr/>
+              <w:t xml:space="preserve">11a</w:t>
+            </w:r>
+          </w:p>
+        </w:tc>
+        <w:tc>
+          <w:tcPr>
+            <w:tcW w:w="1500" w:type="dxa"/>
+          </w:tcPr>
+          <w:p>
+            <w:pPr/>
+            <w:r>
+              <w:rPr/>
+              <w:t xml:space="preserve"/>
+            </w:r>
+          </w:p>
+        </w:tc>
+        <w:tc>
+          <w:tcPr>
+            <w:tcW w:w="1500" w:type="dxa"/>
+          </w:tcPr>
+          <w:p>
+            <w:pPr/>
+            <w:r>
+              <w:rPr/>
+              <w:t xml:space="preserve">fgbhfxd</w:t>
             </w:r>
           </w:p>
         </w:tc>

</xml_diff>